<commit_message>
Se agregaron campos al formulario de informe tecnico y se agregaron a los tempaltes PDF y WORD. Ademas se agrego un campo de Numero de convenio en las Admisiones. Se soluciono para que guarde creado_por y modificado_por en la carga de archivos de la admision.  Se arreglo la vista del listado de convenios en el detalle del comedor
</commit_message>
<xml_diff>
--- a/admisiones/templates/admisiones/docx/renovacion_docx_informe_tecnico_base.docx
+++ b/admisiones/templates/admisiones/docx/renovacion_docx_informe_tecnico_base.docx
@@ -2433,7 +2433,23 @@
                 <w:sz w:val="22"/>
                 <w:szCs w:val="22"/>
               </w:rPr>
-              <w:t>informe.aprobadas_desayuno_lunes</w:t>
+              <w:t>informe.aprobadas</w:t>
+            </w:r>
+            <w:r>
+              <w:rPr>
+                <w:rFonts w:ascii="Arial" w:hAnsi="Arial" w:cs="Arial"/>
+                <w:sz w:val="22"/>
+                <w:szCs w:val="22"/>
+              </w:rPr>
+              <w:t>_ultimo_convenio</w:t>
+            </w:r>
+            <w:r>
+              <w:rPr>
+                <w:rFonts w:ascii="Arial" w:hAnsi="Arial" w:cs="Arial"/>
+                <w:sz w:val="22"/>
+                <w:szCs w:val="22"/>
+              </w:rPr>
+              <w:t>_desayuno_lunes</w:t>
             </w:r>
             <w:proofErr w:type="spellEnd"/>
             <w:r>
@@ -2477,7 +2493,49 @@
                 <w:sz w:val="22"/>
                 <w:szCs w:val="22"/>
               </w:rPr>
-              <w:t>informe.aprobadas_almuerzo_lunes</w:t>
+              <w:t>informe.aprobadas</w:t>
+            </w:r>
+            <w:proofErr w:type="spellEnd"/>
+            <w:r>
+              <w:rPr>
+                <w:rFonts w:ascii="Arial" w:hAnsi="Arial" w:cs="Arial"/>
+                <w:sz w:val="22"/>
+                <w:szCs w:val="22"/>
+              </w:rPr>
+              <w:t>_</w:t>
+            </w:r>
+            <w:r>
+              <w:rPr>
+                <w:rFonts w:ascii="Arial" w:hAnsi="Arial" w:cs="Arial"/>
+                <w:sz w:val="22"/>
+                <w:szCs w:val="22"/>
+              </w:rPr>
+              <w:t xml:space="preserve"> </w:t>
+            </w:r>
+            <w:proofErr w:type="spellStart"/>
+            <w:r>
+              <w:rPr>
+                <w:rFonts w:ascii="Arial" w:hAnsi="Arial" w:cs="Arial"/>
+                <w:sz w:val="22"/>
+                <w:szCs w:val="22"/>
+              </w:rPr>
+              <w:t>ultimo_convenio</w:t>
+            </w:r>
+            <w:r>
+              <w:rPr>
+                <w:rFonts w:ascii="Arial" w:hAnsi="Arial" w:cs="Arial"/>
+                <w:sz w:val="22"/>
+                <w:szCs w:val="22"/>
+              </w:rPr>
+              <w:t>_</w:t>
+            </w:r>
+            <w:r>
+              <w:rPr>
+                <w:rFonts w:ascii="Arial" w:hAnsi="Arial" w:cs="Arial"/>
+                <w:sz w:val="22"/>
+                <w:szCs w:val="22"/>
+              </w:rPr>
+              <w:t>almuerzo_lunes</w:t>
             </w:r>
             <w:proofErr w:type="spellEnd"/>
             <w:r>
@@ -2521,7 +2579,49 @@
                 <w:sz w:val="22"/>
                 <w:szCs w:val="22"/>
               </w:rPr>
-              <w:t>informe.aprobadas_merienda_lunes</w:t>
+              <w:t>informe.aprobadas</w:t>
+            </w:r>
+            <w:proofErr w:type="spellEnd"/>
+            <w:r>
+              <w:rPr>
+                <w:rFonts w:ascii="Arial" w:hAnsi="Arial" w:cs="Arial"/>
+                <w:sz w:val="22"/>
+                <w:szCs w:val="22"/>
+              </w:rPr>
+              <w:t>_</w:t>
+            </w:r>
+            <w:r>
+              <w:rPr>
+                <w:rFonts w:ascii="Arial" w:hAnsi="Arial" w:cs="Arial"/>
+                <w:sz w:val="22"/>
+                <w:szCs w:val="22"/>
+              </w:rPr>
+              <w:t xml:space="preserve"> </w:t>
+            </w:r>
+            <w:proofErr w:type="spellStart"/>
+            <w:r>
+              <w:rPr>
+                <w:rFonts w:ascii="Arial" w:hAnsi="Arial" w:cs="Arial"/>
+                <w:sz w:val="22"/>
+                <w:szCs w:val="22"/>
+              </w:rPr>
+              <w:t>ultimo_convenio</w:t>
+            </w:r>
+            <w:r>
+              <w:rPr>
+                <w:rFonts w:ascii="Arial" w:hAnsi="Arial" w:cs="Arial"/>
+                <w:sz w:val="22"/>
+                <w:szCs w:val="22"/>
+              </w:rPr>
+              <w:t>_</w:t>
+            </w:r>
+            <w:r>
+              <w:rPr>
+                <w:rFonts w:ascii="Arial" w:hAnsi="Arial" w:cs="Arial"/>
+                <w:sz w:val="22"/>
+                <w:szCs w:val="22"/>
+              </w:rPr>
+              <w:t>merienda_lunes</w:t>
             </w:r>
             <w:proofErr w:type="spellEnd"/>
             <w:r>
@@ -2565,7 +2665,49 @@
                 <w:sz w:val="22"/>
                 <w:szCs w:val="22"/>
               </w:rPr>
-              <w:t>informe.aprobadas_cena_lunes</w:t>
+              <w:t>informe.aprobadas</w:t>
+            </w:r>
+            <w:proofErr w:type="spellEnd"/>
+            <w:r>
+              <w:rPr>
+                <w:rFonts w:ascii="Arial" w:hAnsi="Arial" w:cs="Arial"/>
+                <w:sz w:val="22"/>
+                <w:szCs w:val="22"/>
+              </w:rPr>
+              <w:t>_</w:t>
+            </w:r>
+            <w:r>
+              <w:rPr>
+                <w:rFonts w:ascii="Arial" w:hAnsi="Arial" w:cs="Arial"/>
+                <w:sz w:val="22"/>
+                <w:szCs w:val="22"/>
+              </w:rPr>
+              <w:t xml:space="preserve"> </w:t>
+            </w:r>
+            <w:proofErr w:type="spellStart"/>
+            <w:r>
+              <w:rPr>
+                <w:rFonts w:ascii="Arial" w:hAnsi="Arial" w:cs="Arial"/>
+                <w:sz w:val="22"/>
+                <w:szCs w:val="22"/>
+              </w:rPr>
+              <w:t>ultimo_convenio</w:t>
+            </w:r>
+            <w:r>
+              <w:rPr>
+                <w:rFonts w:ascii="Arial" w:hAnsi="Arial" w:cs="Arial"/>
+                <w:sz w:val="22"/>
+                <w:szCs w:val="22"/>
+              </w:rPr>
+              <w:t>_</w:t>
+            </w:r>
+            <w:r>
+              <w:rPr>
+                <w:rFonts w:ascii="Arial" w:hAnsi="Arial" w:cs="Arial"/>
+                <w:sz w:val="22"/>
+                <w:szCs w:val="22"/>
+              </w:rPr>
+              <w:t>cena_lunes</w:t>
             </w:r>
             <w:proofErr w:type="spellEnd"/>
             <w:r>
@@ -2639,7 +2781,50 @@
                 <w:sz w:val="22"/>
                 <w:szCs w:val="22"/>
               </w:rPr>
-              <w:t>informe.aprobadas_desayuno_martes</w:t>
+              <w:t>informe.aprobadas</w:t>
+            </w:r>
+            <w:proofErr w:type="spellEnd"/>
+            <w:r>
+              <w:rPr>
+                <w:rFonts w:ascii="Arial" w:hAnsi="Arial" w:cs="Arial"/>
+                <w:sz w:val="22"/>
+                <w:szCs w:val="22"/>
+              </w:rPr>
+              <w:t>_</w:t>
+            </w:r>
+            <w:r>
+              <w:rPr>
+                <w:rFonts w:ascii="Arial" w:hAnsi="Arial" w:cs="Arial"/>
+                <w:sz w:val="22"/>
+                <w:szCs w:val="22"/>
+              </w:rPr>
+              <w:t xml:space="preserve"> </w:t>
+            </w:r>
+            <w:proofErr w:type="spellStart"/>
+            <w:r>
+              <w:rPr>
+                <w:rFonts w:ascii="Arial" w:hAnsi="Arial" w:cs="Arial"/>
+                <w:sz w:val="22"/>
+                <w:szCs w:val="22"/>
+              </w:rPr>
+              <w:t>ultimo_convenio</w:t>
+            </w:r>
+            <w:r>
+              <w:rPr>
+                <w:rFonts w:ascii="Arial" w:hAnsi="Arial" w:cs="Arial"/>
+                <w:sz w:val="22"/>
+                <w:szCs w:val="22"/>
+              </w:rPr>
+              <w:lastRenderedPageBreak/>
+              <w:t>_</w:t>
+            </w:r>
+            <w:r>
+              <w:rPr>
+                <w:rFonts w:ascii="Arial" w:hAnsi="Arial" w:cs="Arial"/>
+                <w:sz w:val="22"/>
+                <w:szCs w:val="22"/>
+              </w:rPr>
+              <w:t>desayuno_martes</w:t>
             </w:r>
             <w:proofErr w:type="spellEnd"/>
             <w:r>
@@ -2674,6 +2859,7 @@
                 <w:sz w:val="22"/>
                 <w:szCs w:val="22"/>
               </w:rPr>
+              <w:lastRenderedPageBreak/>
               <w:t xml:space="preserve">{{ </w:t>
             </w:r>
             <w:proofErr w:type="spellStart"/>
@@ -2683,7 +2869,50 @@
                 <w:sz w:val="22"/>
                 <w:szCs w:val="22"/>
               </w:rPr>
-              <w:t>informe.aprobadas_almuerzo_martes</w:t>
+              <w:t>informe.aprobadas</w:t>
+            </w:r>
+            <w:proofErr w:type="spellEnd"/>
+            <w:r>
+              <w:rPr>
+                <w:rFonts w:ascii="Arial" w:hAnsi="Arial" w:cs="Arial"/>
+                <w:sz w:val="22"/>
+                <w:szCs w:val="22"/>
+              </w:rPr>
+              <w:t>_</w:t>
+            </w:r>
+            <w:r>
+              <w:rPr>
+                <w:rFonts w:ascii="Arial" w:hAnsi="Arial" w:cs="Arial"/>
+                <w:sz w:val="22"/>
+                <w:szCs w:val="22"/>
+              </w:rPr>
+              <w:t xml:space="preserve"> </w:t>
+            </w:r>
+            <w:proofErr w:type="spellStart"/>
+            <w:r>
+              <w:rPr>
+                <w:rFonts w:ascii="Arial" w:hAnsi="Arial" w:cs="Arial"/>
+                <w:sz w:val="22"/>
+                <w:szCs w:val="22"/>
+              </w:rPr>
+              <w:t>ultimo_convenio</w:t>
+            </w:r>
+            <w:r>
+              <w:rPr>
+                <w:rFonts w:ascii="Arial" w:hAnsi="Arial" w:cs="Arial"/>
+                <w:sz w:val="22"/>
+                <w:szCs w:val="22"/>
+              </w:rPr>
+              <w:lastRenderedPageBreak/>
+              <w:t>_</w:t>
+            </w:r>
+            <w:r>
+              <w:rPr>
+                <w:rFonts w:ascii="Arial" w:hAnsi="Arial" w:cs="Arial"/>
+                <w:sz w:val="22"/>
+                <w:szCs w:val="22"/>
+              </w:rPr>
+              <w:t>almuerzo_martes</w:t>
             </w:r>
             <w:proofErr w:type="spellEnd"/>
             <w:r>
@@ -2718,6 +2947,7 @@
                 <w:sz w:val="22"/>
                 <w:szCs w:val="22"/>
               </w:rPr>
+              <w:lastRenderedPageBreak/>
               <w:t xml:space="preserve">{{ </w:t>
             </w:r>
             <w:proofErr w:type="spellStart"/>
@@ -2727,7 +2957,50 @@
                 <w:sz w:val="22"/>
                 <w:szCs w:val="22"/>
               </w:rPr>
-              <w:t>informe.aprobadas_merienda_martes</w:t>
+              <w:t>informe.aprobadas</w:t>
+            </w:r>
+            <w:proofErr w:type="spellEnd"/>
+            <w:r>
+              <w:rPr>
+                <w:rFonts w:ascii="Arial" w:hAnsi="Arial" w:cs="Arial"/>
+                <w:sz w:val="22"/>
+                <w:szCs w:val="22"/>
+              </w:rPr>
+              <w:t>_</w:t>
+            </w:r>
+            <w:r>
+              <w:rPr>
+                <w:rFonts w:ascii="Arial" w:hAnsi="Arial" w:cs="Arial"/>
+                <w:sz w:val="22"/>
+                <w:szCs w:val="22"/>
+              </w:rPr>
+              <w:t xml:space="preserve"> </w:t>
+            </w:r>
+            <w:proofErr w:type="spellStart"/>
+            <w:r>
+              <w:rPr>
+                <w:rFonts w:ascii="Arial" w:hAnsi="Arial" w:cs="Arial"/>
+                <w:sz w:val="22"/>
+                <w:szCs w:val="22"/>
+              </w:rPr>
+              <w:t>ultimo_convenio</w:t>
+            </w:r>
+            <w:r>
+              <w:rPr>
+                <w:rFonts w:ascii="Arial" w:hAnsi="Arial" w:cs="Arial"/>
+                <w:sz w:val="22"/>
+                <w:szCs w:val="22"/>
+              </w:rPr>
+              <w:lastRenderedPageBreak/>
+              <w:t>_</w:t>
+            </w:r>
+            <w:r>
+              <w:rPr>
+                <w:rFonts w:ascii="Arial" w:hAnsi="Arial" w:cs="Arial"/>
+                <w:sz w:val="22"/>
+                <w:szCs w:val="22"/>
+              </w:rPr>
+              <w:t>merienda_martes</w:t>
             </w:r>
             <w:proofErr w:type="spellEnd"/>
             <w:r>
@@ -2762,6 +3035,7 @@
                 <w:sz w:val="22"/>
                 <w:szCs w:val="22"/>
               </w:rPr>
+              <w:lastRenderedPageBreak/>
               <w:t xml:space="preserve">{{ </w:t>
             </w:r>
             <w:proofErr w:type="spellStart"/>
@@ -2771,7 +3045,50 @@
                 <w:sz w:val="22"/>
                 <w:szCs w:val="22"/>
               </w:rPr>
-              <w:t>informe.aprobadas_cena_martes</w:t>
+              <w:t>informe.aprobadas</w:t>
+            </w:r>
+            <w:proofErr w:type="spellEnd"/>
+            <w:r>
+              <w:rPr>
+                <w:rFonts w:ascii="Arial" w:hAnsi="Arial" w:cs="Arial"/>
+                <w:sz w:val="22"/>
+                <w:szCs w:val="22"/>
+              </w:rPr>
+              <w:t>_</w:t>
+            </w:r>
+            <w:r>
+              <w:rPr>
+                <w:rFonts w:ascii="Arial" w:hAnsi="Arial" w:cs="Arial"/>
+                <w:sz w:val="22"/>
+                <w:szCs w:val="22"/>
+              </w:rPr>
+              <w:t xml:space="preserve"> </w:t>
+            </w:r>
+            <w:proofErr w:type="spellStart"/>
+            <w:r>
+              <w:rPr>
+                <w:rFonts w:ascii="Arial" w:hAnsi="Arial" w:cs="Arial"/>
+                <w:sz w:val="22"/>
+                <w:szCs w:val="22"/>
+              </w:rPr>
+              <w:lastRenderedPageBreak/>
+              <w:t>ultimo_convenio</w:t>
+            </w:r>
+            <w:r>
+              <w:rPr>
+                <w:rFonts w:ascii="Arial" w:hAnsi="Arial" w:cs="Arial"/>
+                <w:sz w:val="22"/>
+                <w:szCs w:val="22"/>
+              </w:rPr>
+              <w:t>_</w:t>
+            </w:r>
+            <w:r>
+              <w:rPr>
+                <w:rFonts w:ascii="Arial" w:hAnsi="Arial" w:cs="Arial"/>
+                <w:sz w:val="22"/>
+                <w:szCs w:val="22"/>
+              </w:rPr>
+              <w:t>cena_martes</w:t>
             </w:r>
             <w:proofErr w:type="spellEnd"/>
             <w:r>
@@ -2811,6 +3128,7 @@
                 <w:sz w:val="22"/>
                 <w:szCs w:val="22"/>
               </w:rPr>
+              <w:lastRenderedPageBreak/>
               <w:t>Miercoles</w:t>
             </w:r>
             <w:proofErr w:type="spellEnd"/>
@@ -2847,16 +3165,49 @@
                 <w:sz w:val="22"/>
                 <w:szCs w:val="22"/>
               </w:rPr>
-              <w:t>informe.aprobad</w:t>
-            </w:r>
-            <w:r>
-              <w:rPr>
-                <w:rFonts w:ascii="Arial" w:hAnsi="Arial" w:cs="Arial"/>
-                <w:sz w:val="22"/>
-                <w:szCs w:val="22"/>
-              </w:rPr>
-              <w:lastRenderedPageBreak/>
-              <w:t>as_desayuno_miercoles</w:t>
+              <w:t>informe.aprobadas</w:t>
+            </w:r>
+            <w:proofErr w:type="spellEnd"/>
+            <w:r>
+              <w:rPr>
+                <w:rFonts w:ascii="Arial" w:hAnsi="Arial" w:cs="Arial"/>
+                <w:sz w:val="22"/>
+                <w:szCs w:val="22"/>
+              </w:rPr>
+              <w:t>_</w:t>
+            </w:r>
+            <w:r>
+              <w:rPr>
+                <w:rFonts w:ascii="Arial" w:hAnsi="Arial" w:cs="Arial"/>
+                <w:sz w:val="22"/>
+                <w:szCs w:val="22"/>
+              </w:rPr>
+              <w:t xml:space="preserve"> </w:t>
+            </w:r>
+            <w:proofErr w:type="spellStart"/>
+            <w:r>
+              <w:rPr>
+                <w:rFonts w:ascii="Arial" w:hAnsi="Arial" w:cs="Arial"/>
+                <w:sz w:val="22"/>
+                <w:szCs w:val="22"/>
+              </w:rPr>
+              <w:t>ultimo_convenio</w:t>
+            </w:r>
+            <w:r>
+              <w:rPr>
+                <w:rFonts w:ascii="Arial" w:hAnsi="Arial" w:cs="Arial"/>
+                <w:sz w:val="22"/>
+                <w:szCs w:val="22"/>
+              </w:rPr>
+              <w:t>_</w:t>
+            </w:r>
+            <w:r>
+              <w:rPr>
+                <w:rFonts w:ascii="Arial" w:hAnsi="Arial" w:cs="Arial"/>
+                <w:sz w:val="22"/>
+                <w:szCs w:val="22"/>
+              </w:rPr>
+              <w:t>desayuno_miercoles</w:t>
             </w:r>
             <w:proofErr w:type="spellEnd"/>
             <w:r>
@@ -2891,7 +3242,6 @@
                 <w:sz w:val="22"/>
                 <w:szCs w:val="22"/>
               </w:rPr>
-              <w:lastRenderedPageBreak/>
               <w:t xml:space="preserve">{{ </w:t>
             </w:r>
             <w:proofErr w:type="spellStart"/>
@@ -2901,16 +3251,49 @@
                 <w:sz w:val="22"/>
                 <w:szCs w:val="22"/>
               </w:rPr>
-              <w:t>informe.aprobad</w:t>
-            </w:r>
-            <w:r>
-              <w:rPr>
-                <w:rFonts w:ascii="Arial" w:hAnsi="Arial" w:cs="Arial"/>
-                <w:sz w:val="22"/>
-                <w:szCs w:val="22"/>
-              </w:rPr>
-              <w:lastRenderedPageBreak/>
-              <w:t>as_almuerzo_miercoles</w:t>
+              <w:t>informe.aprobadas</w:t>
+            </w:r>
+            <w:proofErr w:type="spellEnd"/>
+            <w:r>
+              <w:rPr>
+                <w:rFonts w:ascii="Arial" w:hAnsi="Arial" w:cs="Arial"/>
+                <w:sz w:val="22"/>
+                <w:szCs w:val="22"/>
+              </w:rPr>
+              <w:t>_</w:t>
+            </w:r>
+            <w:r>
+              <w:rPr>
+                <w:rFonts w:ascii="Arial" w:hAnsi="Arial" w:cs="Arial"/>
+                <w:sz w:val="22"/>
+                <w:szCs w:val="22"/>
+              </w:rPr>
+              <w:t xml:space="preserve"> </w:t>
+            </w:r>
+            <w:proofErr w:type="spellStart"/>
+            <w:r>
+              <w:rPr>
+                <w:rFonts w:ascii="Arial" w:hAnsi="Arial" w:cs="Arial"/>
+                <w:sz w:val="22"/>
+                <w:szCs w:val="22"/>
+              </w:rPr>
+              <w:t>ultimo_convenio</w:t>
+            </w:r>
+            <w:r>
+              <w:rPr>
+                <w:rFonts w:ascii="Arial" w:hAnsi="Arial" w:cs="Arial"/>
+                <w:sz w:val="22"/>
+                <w:szCs w:val="22"/>
+              </w:rPr>
+              <w:t>_</w:t>
+            </w:r>
+            <w:r>
+              <w:rPr>
+                <w:rFonts w:ascii="Arial" w:hAnsi="Arial" w:cs="Arial"/>
+                <w:sz w:val="22"/>
+                <w:szCs w:val="22"/>
+              </w:rPr>
+              <w:t>almuerzo_miercoles</w:t>
             </w:r>
             <w:proofErr w:type="spellEnd"/>
             <w:r>
@@ -2945,7 +3328,6 @@
                 <w:sz w:val="22"/>
                 <w:szCs w:val="22"/>
               </w:rPr>
-              <w:lastRenderedPageBreak/>
               <w:t xml:space="preserve">{{ </w:t>
             </w:r>
             <w:proofErr w:type="spellStart"/>
@@ -2955,16 +3337,49 @@
                 <w:sz w:val="22"/>
                 <w:szCs w:val="22"/>
               </w:rPr>
-              <w:t>informe.aprobad</w:t>
-            </w:r>
-            <w:r>
-              <w:rPr>
-                <w:rFonts w:ascii="Arial" w:hAnsi="Arial" w:cs="Arial"/>
-                <w:sz w:val="22"/>
-                <w:szCs w:val="22"/>
-              </w:rPr>
-              <w:lastRenderedPageBreak/>
-              <w:t>as_merienda_miercoles</w:t>
+              <w:t>informe.aprobadas</w:t>
+            </w:r>
+            <w:proofErr w:type="spellEnd"/>
+            <w:r>
+              <w:rPr>
+                <w:rFonts w:ascii="Arial" w:hAnsi="Arial" w:cs="Arial"/>
+                <w:sz w:val="22"/>
+                <w:szCs w:val="22"/>
+              </w:rPr>
+              <w:t>_</w:t>
+            </w:r>
+            <w:r>
+              <w:rPr>
+                <w:rFonts w:ascii="Arial" w:hAnsi="Arial" w:cs="Arial"/>
+                <w:sz w:val="22"/>
+                <w:szCs w:val="22"/>
+              </w:rPr>
+              <w:t xml:space="preserve"> </w:t>
+            </w:r>
+            <w:proofErr w:type="spellStart"/>
+            <w:r>
+              <w:rPr>
+                <w:rFonts w:ascii="Arial" w:hAnsi="Arial" w:cs="Arial"/>
+                <w:sz w:val="22"/>
+                <w:szCs w:val="22"/>
+              </w:rPr>
+              <w:t>ultimo_convenio</w:t>
+            </w:r>
+            <w:r>
+              <w:rPr>
+                <w:rFonts w:ascii="Arial" w:hAnsi="Arial" w:cs="Arial"/>
+                <w:sz w:val="22"/>
+                <w:szCs w:val="22"/>
+              </w:rPr>
+              <w:t>_</w:t>
+            </w:r>
+            <w:r>
+              <w:rPr>
+                <w:rFonts w:ascii="Arial" w:hAnsi="Arial" w:cs="Arial"/>
+                <w:sz w:val="22"/>
+                <w:szCs w:val="22"/>
+              </w:rPr>
+              <w:t>merienda_miercoles</w:t>
             </w:r>
             <w:proofErr w:type="spellEnd"/>
             <w:r>
@@ -2999,7 +3414,6 @@
                 <w:sz w:val="22"/>
                 <w:szCs w:val="22"/>
               </w:rPr>
-              <w:lastRenderedPageBreak/>
               <w:t xml:space="preserve">{{ </w:t>
             </w:r>
             <w:proofErr w:type="spellStart"/>
@@ -3009,16 +3423,49 @@
                 <w:sz w:val="22"/>
                 <w:szCs w:val="22"/>
               </w:rPr>
-              <w:t>informe.aprobad</w:t>
-            </w:r>
-            <w:r>
-              <w:rPr>
-                <w:rFonts w:ascii="Arial" w:hAnsi="Arial" w:cs="Arial"/>
-                <w:sz w:val="22"/>
-                <w:szCs w:val="22"/>
-              </w:rPr>
-              <w:lastRenderedPageBreak/>
-              <w:t>as_cena_miercoles</w:t>
+              <w:t>informe.aprobadas</w:t>
+            </w:r>
+            <w:proofErr w:type="spellEnd"/>
+            <w:r>
+              <w:rPr>
+                <w:rFonts w:ascii="Arial" w:hAnsi="Arial" w:cs="Arial"/>
+                <w:sz w:val="22"/>
+                <w:szCs w:val="22"/>
+              </w:rPr>
+              <w:t>_</w:t>
+            </w:r>
+            <w:r>
+              <w:rPr>
+                <w:rFonts w:ascii="Arial" w:hAnsi="Arial" w:cs="Arial"/>
+                <w:sz w:val="22"/>
+                <w:szCs w:val="22"/>
+              </w:rPr>
+              <w:t xml:space="preserve"> </w:t>
+            </w:r>
+            <w:proofErr w:type="spellStart"/>
+            <w:r>
+              <w:rPr>
+                <w:rFonts w:ascii="Arial" w:hAnsi="Arial" w:cs="Arial"/>
+                <w:sz w:val="22"/>
+                <w:szCs w:val="22"/>
+              </w:rPr>
+              <w:t>ultimo_convenio</w:t>
+            </w:r>
+            <w:r>
+              <w:rPr>
+                <w:rFonts w:ascii="Arial" w:hAnsi="Arial" w:cs="Arial"/>
+                <w:sz w:val="22"/>
+                <w:szCs w:val="22"/>
+              </w:rPr>
+              <w:t>_</w:t>
+            </w:r>
+            <w:r>
+              <w:rPr>
+                <w:rFonts w:ascii="Arial" w:hAnsi="Arial" w:cs="Arial"/>
+                <w:sz w:val="22"/>
+                <w:szCs w:val="22"/>
+              </w:rPr>
+              <w:t>cena_miercoles</w:t>
             </w:r>
             <w:proofErr w:type="spellEnd"/>
             <w:r>
@@ -3057,7 +3504,6 @@
                 <w:sz w:val="22"/>
                 <w:szCs w:val="22"/>
               </w:rPr>
-              <w:lastRenderedPageBreak/>
               <w:t>Jueves</w:t>
             </w:r>
           </w:p>
@@ -3093,7 +3539,49 @@
                 <w:sz w:val="22"/>
                 <w:szCs w:val="22"/>
               </w:rPr>
-              <w:t>informe.aprobadas_desayuno_jueves</w:t>
+              <w:t>informe.aprobadas</w:t>
+            </w:r>
+            <w:proofErr w:type="spellEnd"/>
+            <w:r>
+              <w:rPr>
+                <w:rFonts w:ascii="Arial" w:hAnsi="Arial" w:cs="Arial"/>
+                <w:sz w:val="22"/>
+                <w:szCs w:val="22"/>
+              </w:rPr>
+              <w:t>_</w:t>
+            </w:r>
+            <w:r>
+              <w:rPr>
+                <w:rFonts w:ascii="Arial" w:hAnsi="Arial" w:cs="Arial"/>
+                <w:sz w:val="22"/>
+                <w:szCs w:val="22"/>
+              </w:rPr>
+              <w:t xml:space="preserve"> </w:t>
+            </w:r>
+            <w:proofErr w:type="spellStart"/>
+            <w:r>
+              <w:rPr>
+                <w:rFonts w:ascii="Arial" w:hAnsi="Arial" w:cs="Arial"/>
+                <w:sz w:val="22"/>
+                <w:szCs w:val="22"/>
+              </w:rPr>
+              <w:t>ultimo_convenio</w:t>
+            </w:r>
+            <w:r>
+              <w:rPr>
+                <w:rFonts w:ascii="Arial" w:hAnsi="Arial" w:cs="Arial"/>
+                <w:sz w:val="22"/>
+                <w:szCs w:val="22"/>
+              </w:rPr>
+              <w:t>_</w:t>
+            </w:r>
+            <w:r>
+              <w:rPr>
+                <w:rFonts w:ascii="Arial" w:hAnsi="Arial" w:cs="Arial"/>
+                <w:sz w:val="22"/>
+                <w:szCs w:val="22"/>
+              </w:rPr>
+              <w:t>desayuno_jueves</w:t>
             </w:r>
             <w:proofErr w:type="spellEnd"/>
             <w:r>
@@ -3137,7 +3625,49 @@
                 <w:sz w:val="22"/>
                 <w:szCs w:val="22"/>
               </w:rPr>
-              <w:t>informe.aprobadas_almuerzo_jueves</w:t>
+              <w:t>informe.aprobadas</w:t>
+            </w:r>
+            <w:proofErr w:type="spellEnd"/>
+            <w:r>
+              <w:rPr>
+                <w:rFonts w:ascii="Arial" w:hAnsi="Arial" w:cs="Arial"/>
+                <w:sz w:val="22"/>
+                <w:szCs w:val="22"/>
+              </w:rPr>
+              <w:t>_</w:t>
+            </w:r>
+            <w:r>
+              <w:rPr>
+                <w:rFonts w:ascii="Arial" w:hAnsi="Arial" w:cs="Arial"/>
+                <w:sz w:val="22"/>
+                <w:szCs w:val="22"/>
+              </w:rPr>
+              <w:t xml:space="preserve"> </w:t>
+            </w:r>
+            <w:proofErr w:type="spellStart"/>
+            <w:r>
+              <w:rPr>
+                <w:rFonts w:ascii="Arial" w:hAnsi="Arial" w:cs="Arial"/>
+                <w:sz w:val="22"/>
+                <w:szCs w:val="22"/>
+              </w:rPr>
+              <w:t>ultimo_convenio</w:t>
+            </w:r>
+            <w:r>
+              <w:rPr>
+                <w:rFonts w:ascii="Arial" w:hAnsi="Arial" w:cs="Arial"/>
+                <w:sz w:val="22"/>
+                <w:szCs w:val="22"/>
+              </w:rPr>
+              <w:t>_</w:t>
+            </w:r>
+            <w:r>
+              <w:rPr>
+                <w:rFonts w:ascii="Arial" w:hAnsi="Arial" w:cs="Arial"/>
+                <w:sz w:val="22"/>
+                <w:szCs w:val="22"/>
+              </w:rPr>
+              <w:t>almuerzo_jueves</w:t>
             </w:r>
             <w:proofErr w:type="spellEnd"/>
             <w:r>
@@ -3181,7 +3711,49 @@
                 <w:sz w:val="22"/>
                 <w:szCs w:val="22"/>
               </w:rPr>
-              <w:t>informe.aprobadas_merienda_jueves</w:t>
+              <w:t>informe.aprobadas</w:t>
+            </w:r>
+            <w:proofErr w:type="spellEnd"/>
+            <w:r>
+              <w:rPr>
+                <w:rFonts w:ascii="Arial" w:hAnsi="Arial" w:cs="Arial"/>
+                <w:sz w:val="22"/>
+                <w:szCs w:val="22"/>
+              </w:rPr>
+              <w:t>_</w:t>
+            </w:r>
+            <w:r>
+              <w:rPr>
+                <w:rFonts w:ascii="Arial" w:hAnsi="Arial" w:cs="Arial"/>
+                <w:sz w:val="22"/>
+                <w:szCs w:val="22"/>
+              </w:rPr>
+              <w:t xml:space="preserve"> </w:t>
+            </w:r>
+            <w:proofErr w:type="spellStart"/>
+            <w:r>
+              <w:rPr>
+                <w:rFonts w:ascii="Arial" w:hAnsi="Arial" w:cs="Arial"/>
+                <w:sz w:val="22"/>
+                <w:szCs w:val="22"/>
+              </w:rPr>
+              <w:t>ultimo_convenio</w:t>
+            </w:r>
+            <w:r>
+              <w:rPr>
+                <w:rFonts w:ascii="Arial" w:hAnsi="Arial" w:cs="Arial"/>
+                <w:sz w:val="22"/>
+                <w:szCs w:val="22"/>
+              </w:rPr>
+              <w:t>_</w:t>
+            </w:r>
+            <w:r>
+              <w:rPr>
+                <w:rFonts w:ascii="Arial" w:hAnsi="Arial" w:cs="Arial"/>
+                <w:sz w:val="22"/>
+                <w:szCs w:val="22"/>
+              </w:rPr>
+              <w:t>merienda_jueves</w:t>
             </w:r>
             <w:proofErr w:type="spellEnd"/>
             <w:r>
@@ -3225,7 +3797,49 @@
                 <w:sz w:val="22"/>
                 <w:szCs w:val="22"/>
               </w:rPr>
-              <w:t>informe.aprobadas_cena_jueves</w:t>
+              <w:t>informe.aprobadas</w:t>
+            </w:r>
+            <w:proofErr w:type="spellEnd"/>
+            <w:r>
+              <w:rPr>
+                <w:rFonts w:ascii="Arial" w:hAnsi="Arial" w:cs="Arial"/>
+                <w:sz w:val="22"/>
+                <w:szCs w:val="22"/>
+              </w:rPr>
+              <w:t>_</w:t>
+            </w:r>
+            <w:r>
+              <w:rPr>
+                <w:rFonts w:ascii="Arial" w:hAnsi="Arial" w:cs="Arial"/>
+                <w:sz w:val="22"/>
+                <w:szCs w:val="22"/>
+              </w:rPr>
+              <w:t xml:space="preserve"> </w:t>
+            </w:r>
+            <w:proofErr w:type="spellStart"/>
+            <w:r>
+              <w:rPr>
+                <w:rFonts w:ascii="Arial" w:hAnsi="Arial" w:cs="Arial"/>
+                <w:sz w:val="22"/>
+                <w:szCs w:val="22"/>
+              </w:rPr>
+              <w:t>ultimo_convenio</w:t>
+            </w:r>
+            <w:r>
+              <w:rPr>
+                <w:rFonts w:ascii="Arial" w:hAnsi="Arial" w:cs="Arial"/>
+                <w:sz w:val="22"/>
+                <w:szCs w:val="22"/>
+              </w:rPr>
+              <w:t>_</w:t>
+            </w:r>
+            <w:r>
+              <w:rPr>
+                <w:rFonts w:ascii="Arial" w:hAnsi="Arial" w:cs="Arial"/>
+                <w:sz w:val="22"/>
+                <w:szCs w:val="22"/>
+              </w:rPr>
+              <w:t>cena_jueves</w:t>
             </w:r>
             <w:proofErr w:type="spellEnd"/>
             <w:r>
@@ -3299,7 +3913,49 @@
                 <w:sz w:val="22"/>
                 <w:szCs w:val="22"/>
               </w:rPr>
-              <w:t>informe.aprobadas_desayuno_viernes</w:t>
+              <w:t>informe.aprobadas</w:t>
+            </w:r>
+            <w:proofErr w:type="spellEnd"/>
+            <w:r>
+              <w:rPr>
+                <w:rFonts w:ascii="Arial" w:hAnsi="Arial" w:cs="Arial"/>
+                <w:sz w:val="22"/>
+                <w:szCs w:val="22"/>
+              </w:rPr>
+              <w:t>_</w:t>
+            </w:r>
+            <w:r>
+              <w:rPr>
+                <w:rFonts w:ascii="Arial" w:hAnsi="Arial" w:cs="Arial"/>
+                <w:sz w:val="22"/>
+                <w:szCs w:val="22"/>
+              </w:rPr>
+              <w:t xml:space="preserve"> </w:t>
+            </w:r>
+            <w:proofErr w:type="spellStart"/>
+            <w:r>
+              <w:rPr>
+                <w:rFonts w:ascii="Arial" w:hAnsi="Arial" w:cs="Arial"/>
+                <w:sz w:val="22"/>
+                <w:szCs w:val="22"/>
+              </w:rPr>
+              <w:t>ultimo_convenio</w:t>
+            </w:r>
+            <w:r>
+              <w:rPr>
+                <w:rFonts w:ascii="Arial" w:hAnsi="Arial" w:cs="Arial"/>
+                <w:sz w:val="22"/>
+                <w:szCs w:val="22"/>
+              </w:rPr>
+              <w:t>_</w:t>
+            </w:r>
+            <w:r>
+              <w:rPr>
+                <w:rFonts w:ascii="Arial" w:hAnsi="Arial" w:cs="Arial"/>
+                <w:sz w:val="22"/>
+                <w:szCs w:val="22"/>
+              </w:rPr>
+              <w:t>desayuno_viernes</w:t>
             </w:r>
             <w:proofErr w:type="spellEnd"/>
             <w:r>
@@ -3343,7 +3999,49 @@
                 <w:sz w:val="22"/>
                 <w:szCs w:val="22"/>
               </w:rPr>
-              <w:t>informe.aprobadas_almuerzo_viernes</w:t>
+              <w:t>informe.aprobadas</w:t>
+            </w:r>
+            <w:proofErr w:type="spellEnd"/>
+            <w:r>
+              <w:rPr>
+                <w:rFonts w:ascii="Arial" w:hAnsi="Arial" w:cs="Arial"/>
+                <w:sz w:val="22"/>
+                <w:szCs w:val="22"/>
+              </w:rPr>
+              <w:t>_</w:t>
+            </w:r>
+            <w:r>
+              <w:rPr>
+                <w:rFonts w:ascii="Arial" w:hAnsi="Arial" w:cs="Arial"/>
+                <w:sz w:val="22"/>
+                <w:szCs w:val="22"/>
+              </w:rPr>
+              <w:t xml:space="preserve"> </w:t>
+            </w:r>
+            <w:proofErr w:type="spellStart"/>
+            <w:r>
+              <w:rPr>
+                <w:rFonts w:ascii="Arial" w:hAnsi="Arial" w:cs="Arial"/>
+                <w:sz w:val="22"/>
+                <w:szCs w:val="22"/>
+              </w:rPr>
+              <w:t>ultimo_convenio</w:t>
+            </w:r>
+            <w:r>
+              <w:rPr>
+                <w:rFonts w:ascii="Arial" w:hAnsi="Arial" w:cs="Arial"/>
+                <w:sz w:val="22"/>
+                <w:szCs w:val="22"/>
+              </w:rPr>
+              <w:t>_</w:t>
+            </w:r>
+            <w:r>
+              <w:rPr>
+                <w:rFonts w:ascii="Arial" w:hAnsi="Arial" w:cs="Arial"/>
+                <w:sz w:val="22"/>
+                <w:szCs w:val="22"/>
+              </w:rPr>
+              <w:t>almuerzo_viernes</w:t>
             </w:r>
             <w:proofErr w:type="spellEnd"/>
             <w:r>
@@ -3387,7 +4085,49 @@
                 <w:sz w:val="22"/>
                 <w:szCs w:val="22"/>
               </w:rPr>
-              <w:t>informe.aprobadas_merienda_viernes</w:t>
+              <w:t>informe.aprobadas</w:t>
+            </w:r>
+            <w:proofErr w:type="spellEnd"/>
+            <w:r>
+              <w:rPr>
+                <w:rFonts w:ascii="Arial" w:hAnsi="Arial" w:cs="Arial"/>
+                <w:sz w:val="22"/>
+                <w:szCs w:val="22"/>
+              </w:rPr>
+              <w:t>_</w:t>
+            </w:r>
+            <w:r>
+              <w:rPr>
+                <w:rFonts w:ascii="Arial" w:hAnsi="Arial" w:cs="Arial"/>
+                <w:sz w:val="22"/>
+                <w:szCs w:val="22"/>
+              </w:rPr>
+              <w:t xml:space="preserve"> </w:t>
+            </w:r>
+            <w:proofErr w:type="spellStart"/>
+            <w:r>
+              <w:rPr>
+                <w:rFonts w:ascii="Arial" w:hAnsi="Arial" w:cs="Arial"/>
+                <w:sz w:val="22"/>
+                <w:szCs w:val="22"/>
+              </w:rPr>
+              <w:t>ultimo_convenio</w:t>
+            </w:r>
+            <w:r>
+              <w:rPr>
+                <w:rFonts w:ascii="Arial" w:hAnsi="Arial" w:cs="Arial"/>
+                <w:sz w:val="22"/>
+                <w:szCs w:val="22"/>
+              </w:rPr>
+              <w:t>_</w:t>
+            </w:r>
+            <w:r>
+              <w:rPr>
+                <w:rFonts w:ascii="Arial" w:hAnsi="Arial" w:cs="Arial"/>
+                <w:sz w:val="22"/>
+                <w:szCs w:val="22"/>
+              </w:rPr>
+              <w:t>merienda_viernes</w:t>
             </w:r>
             <w:proofErr w:type="spellEnd"/>
             <w:r>
@@ -3431,7 +4171,49 @@
                 <w:sz w:val="22"/>
                 <w:szCs w:val="22"/>
               </w:rPr>
-              <w:t>informe.aprobadas_cena_viernes</w:t>
+              <w:t>informe.aprobadas</w:t>
+            </w:r>
+            <w:proofErr w:type="spellEnd"/>
+            <w:r>
+              <w:rPr>
+                <w:rFonts w:ascii="Arial" w:hAnsi="Arial" w:cs="Arial"/>
+                <w:sz w:val="22"/>
+                <w:szCs w:val="22"/>
+              </w:rPr>
+              <w:t>_</w:t>
+            </w:r>
+            <w:r>
+              <w:rPr>
+                <w:rFonts w:ascii="Arial" w:hAnsi="Arial" w:cs="Arial"/>
+                <w:sz w:val="22"/>
+                <w:szCs w:val="22"/>
+              </w:rPr>
+              <w:t xml:space="preserve"> </w:t>
+            </w:r>
+            <w:proofErr w:type="spellStart"/>
+            <w:r>
+              <w:rPr>
+                <w:rFonts w:ascii="Arial" w:hAnsi="Arial" w:cs="Arial"/>
+                <w:sz w:val="22"/>
+                <w:szCs w:val="22"/>
+              </w:rPr>
+              <w:t>ultimo_convenio</w:t>
+            </w:r>
+            <w:r>
+              <w:rPr>
+                <w:rFonts w:ascii="Arial" w:hAnsi="Arial" w:cs="Arial"/>
+                <w:sz w:val="22"/>
+                <w:szCs w:val="22"/>
+              </w:rPr>
+              <w:t>_</w:t>
+            </w:r>
+            <w:r>
+              <w:rPr>
+                <w:rFonts w:ascii="Arial" w:hAnsi="Arial" w:cs="Arial"/>
+                <w:sz w:val="22"/>
+                <w:szCs w:val="22"/>
+              </w:rPr>
+              <w:t>cena_viernes</w:t>
             </w:r>
             <w:proofErr w:type="spellEnd"/>
             <w:r>
@@ -3505,7 +4287,49 @@
                 <w:sz w:val="22"/>
                 <w:szCs w:val="22"/>
               </w:rPr>
-              <w:t>informe.aprobadas_desayuno_sabado</w:t>
+              <w:t>informe.aprobadas</w:t>
+            </w:r>
+            <w:proofErr w:type="spellEnd"/>
+            <w:r>
+              <w:rPr>
+                <w:rFonts w:ascii="Arial" w:hAnsi="Arial" w:cs="Arial"/>
+                <w:sz w:val="22"/>
+                <w:szCs w:val="22"/>
+              </w:rPr>
+              <w:t>_</w:t>
+            </w:r>
+            <w:r>
+              <w:rPr>
+                <w:rFonts w:ascii="Arial" w:hAnsi="Arial" w:cs="Arial"/>
+                <w:sz w:val="22"/>
+                <w:szCs w:val="22"/>
+              </w:rPr>
+              <w:t xml:space="preserve"> </w:t>
+            </w:r>
+            <w:proofErr w:type="spellStart"/>
+            <w:r>
+              <w:rPr>
+                <w:rFonts w:ascii="Arial" w:hAnsi="Arial" w:cs="Arial"/>
+                <w:sz w:val="22"/>
+                <w:szCs w:val="22"/>
+              </w:rPr>
+              <w:t>ultimo_convenio</w:t>
+            </w:r>
+            <w:r>
+              <w:rPr>
+                <w:rFonts w:ascii="Arial" w:hAnsi="Arial" w:cs="Arial"/>
+                <w:sz w:val="22"/>
+                <w:szCs w:val="22"/>
+              </w:rPr>
+              <w:t>_</w:t>
+            </w:r>
+            <w:r>
+              <w:rPr>
+                <w:rFonts w:ascii="Arial" w:hAnsi="Arial" w:cs="Arial"/>
+                <w:sz w:val="22"/>
+                <w:szCs w:val="22"/>
+              </w:rPr>
+              <w:t>desayuno_sabado</w:t>
             </w:r>
             <w:proofErr w:type="spellEnd"/>
             <w:r>
@@ -3549,7 +4373,49 @@
                 <w:sz w:val="22"/>
                 <w:szCs w:val="22"/>
               </w:rPr>
-              <w:t>informe.aprobadas_almuerzo_sabado</w:t>
+              <w:t>informe.aprobadas</w:t>
+            </w:r>
+            <w:proofErr w:type="spellEnd"/>
+            <w:r>
+              <w:rPr>
+                <w:rFonts w:ascii="Arial" w:hAnsi="Arial" w:cs="Arial"/>
+                <w:sz w:val="22"/>
+                <w:szCs w:val="22"/>
+              </w:rPr>
+              <w:t>_</w:t>
+            </w:r>
+            <w:r>
+              <w:rPr>
+                <w:rFonts w:ascii="Arial" w:hAnsi="Arial" w:cs="Arial"/>
+                <w:sz w:val="22"/>
+                <w:szCs w:val="22"/>
+              </w:rPr>
+              <w:t xml:space="preserve"> </w:t>
+            </w:r>
+            <w:proofErr w:type="spellStart"/>
+            <w:r>
+              <w:rPr>
+                <w:rFonts w:ascii="Arial" w:hAnsi="Arial" w:cs="Arial"/>
+                <w:sz w:val="22"/>
+                <w:szCs w:val="22"/>
+              </w:rPr>
+              <w:t>ultimo_convenio</w:t>
+            </w:r>
+            <w:r>
+              <w:rPr>
+                <w:rFonts w:ascii="Arial" w:hAnsi="Arial" w:cs="Arial"/>
+                <w:sz w:val="22"/>
+                <w:szCs w:val="22"/>
+              </w:rPr>
+              <w:t>_</w:t>
+            </w:r>
+            <w:r>
+              <w:rPr>
+                <w:rFonts w:ascii="Arial" w:hAnsi="Arial" w:cs="Arial"/>
+                <w:sz w:val="22"/>
+                <w:szCs w:val="22"/>
+              </w:rPr>
+              <w:t>almuerzo_sabado</w:t>
             </w:r>
             <w:proofErr w:type="spellEnd"/>
             <w:r>
@@ -3593,7 +4459,49 @@
                 <w:sz w:val="22"/>
                 <w:szCs w:val="22"/>
               </w:rPr>
-              <w:t>informe.aprobadas_merienda_sabado</w:t>
+              <w:t>informe.aprobadas</w:t>
+            </w:r>
+            <w:proofErr w:type="spellEnd"/>
+            <w:r>
+              <w:rPr>
+                <w:rFonts w:ascii="Arial" w:hAnsi="Arial" w:cs="Arial"/>
+                <w:sz w:val="22"/>
+                <w:szCs w:val="22"/>
+              </w:rPr>
+              <w:t>_</w:t>
+            </w:r>
+            <w:r>
+              <w:rPr>
+                <w:rFonts w:ascii="Arial" w:hAnsi="Arial" w:cs="Arial"/>
+                <w:sz w:val="22"/>
+                <w:szCs w:val="22"/>
+              </w:rPr>
+              <w:t xml:space="preserve"> </w:t>
+            </w:r>
+            <w:proofErr w:type="spellStart"/>
+            <w:r>
+              <w:rPr>
+                <w:rFonts w:ascii="Arial" w:hAnsi="Arial" w:cs="Arial"/>
+                <w:sz w:val="22"/>
+                <w:szCs w:val="22"/>
+              </w:rPr>
+              <w:t>ultimo_convenio</w:t>
+            </w:r>
+            <w:r>
+              <w:rPr>
+                <w:rFonts w:ascii="Arial" w:hAnsi="Arial" w:cs="Arial"/>
+                <w:sz w:val="22"/>
+                <w:szCs w:val="22"/>
+              </w:rPr>
+              <w:t>_</w:t>
+            </w:r>
+            <w:r>
+              <w:rPr>
+                <w:rFonts w:ascii="Arial" w:hAnsi="Arial" w:cs="Arial"/>
+                <w:sz w:val="22"/>
+                <w:szCs w:val="22"/>
+              </w:rPr>
+              <w:t>merienda_sabado</w:t>
             </w:r>
             <w:proofErr w:type="spellEnd"/>
             <w:r>
@@ -3637,7 +4545,49 @@
                 <w:sz w:val="22"/>
                 <w:szCs w:val="22"/>
               </w:rPr>
-              <w:t>informe.aprobadas_cena_sabado</w:t>
+              <w:t>informe.aprobadas</w:t>
+            </w:r>
+            <w:proofErr w:type="spellEnd"/>
+            <w:r>
+              <w:rPr>
+                <w:rFonts w:ascii="Arial" w:hAnsi="Arial" w:cs="Arial"/>
+                <w:sz w:val="22"/>
+                <w:szCs w:val="22"/>
+              </w:rPr>
+              <w:t>_</w:t>
+            </w:r>
+            <w:r>
+              <w:rPr>
+                <w:rFonts w:ascii="Arial" w:hAnsi="Arial" w:cs="Arial"/>
+                <w:sz w:val="22"/>
+                <w:szCs w:val="22"/>
+              </w:rPr>
+              <w:t xml:space="preserve"> </w:t>
+            </w:r>
+            <w:proofErr w:type="spellStart"/>
+            <w:r>
+              <w:rPr>
+                <w:rFonts w:ascii="Arial" w:hAnsi="Arial" w:cs="Arial"/>
+                <w:sz w:val="22"/>
+                <w:szCs w:val="22"/>
+              </w:rPr>
+              <w:t>ultimo_convenio</w:t>
+            </w:r>
+            <w:r>
+              <w:rPr>
+                <w:rFonts w:ascii="Arial" w:hAnsi="Arial" w:cs="Arial"/>
+                <w:sz w:val="22"/>
+                <w:szCs w:val="22"/>
+              </w:rPr>
+              <w:t>_</w:t>
+            </w:r>
+            <w:r>
+              <w:rPr>
+                <w:rFonts w:ascii="Arial" w:hAnsi="Arial" w:cs="Arial"/>
+                <w:sz w:val="22"/>
+                <w:szCs w:val="22"/>
+              </w:rPr>
+              <w:t>cena_sabado</w:t>
             </w:r>
             <w:proofErr w:type="spellEnd"/>
             <w:r>
@@ -3711,7 +4661,49 @@
                 <w:sz w:val="22"/>
                 <w:szCs w:val="22"/>
               </w:rPr>
-              <w:t>informe.aprobadas_desayuno_domingo</w:t>
+              <w:t>informe.aprobadas</w:t>
+            </w:r>
+            <w:proofErr w:type="spellEnd"/>
+            <w:r>
+              <w:rPr>
+                <w:rFonts w:ascii="Arial" w:hAnsi="Arial" w:cs="Arial"/>
+                <w:sz w:val="22"/>
+                <w:szCs w:val="22"/>
+              </w:rPr>
+              <w:t>_</w:t>
+            </w:r>
+            <w:r>
+              <w:rPr>
+                <w:rFonts w:ascii="Arial" w:hAnsi="Arial" w:cs="Arial"/>
+                <w:sz w:val="22"/>
+                <w:szCs w:val="22"/>
+              </w:rPr>
+              <w:t xml:space="preserve"> </w:t>
+            </w:r>
+            <w:proofErr w:type="spellStart"/>
+            <w:r>
+              <w:rPr>
+                <w:rFonts w:ascii="Arial" w:hAnsi="Arial" w:cs="Arial"/>
+                <w:sz w:val="22"/>
+                <w:szCs w:val="22"/>
+              </w:rPr>
+              <w:t>ultimo_convenio</w:t>
+            </w:r>
+            <w:r>
+              <w:rPr>
+                <w:rFonts w:ascii="Arial" w:hAnsi="Arial" w:cs="Arial"/>
+                <w:sz w:val="22"/>
+                <w:szCs w:val="22"/>
+              </w:rPr>
+              <w:t>_</w:t>
+            </w:r>
+            <w:r>
+              <w:rPr>
+                <w:rFonts w:ascii="Arial" w:hAnsi="Arial" w:cs="Arial"/>
+                <w:sz w:val="22"/>
+                <w:szCs w:val="22"/>
+              </w:rPr>
+              <w:t>desayuno_domingo</w:t>
             </w:r>
             <w:proofErr w:type="spellEnd"/>
             <w:r>
@@ -3755,7 +4747,49 @@
                 <w:sz w:val="22"/>
                 <w:szCs w:val="22"/>
               </w:rPr>
-              <w:t>informe.aprobadas_almuerzo_domingo</w:t>
+              <w:t>informe.aprobadas</w:t>
+            </w:r>
+            <w:proofErr w:type="spellEnd"/>
+            <w:r>
+              <w:rPr>
+                <w:rFonts w:ascii="Arial" w:hAnsi="Arial" w:cs="Arial"/>
+                <w:sz w:val="22"/>
+                <w:szCs w:val="22"/>
+              </w:rPr>
+              <w:t>_</w:t>
+            </w:r>
+            <w:r>
+              <w:rPr>
+                <w:rFonts w:ascii="Arial" w:hAnsi="Arial" w:cs="Arial"/>
+                <w:sz w:val="22"/>
+                <w:szCs w:val="22"/>
+              </w:rPr>
+              <w:t xml:space="preserve"> </w:t>
+            </w:r>
+            <w:proofErr w:type="spellStart"/>
+            <w:r>
+              <w:rPr>
+                <w:rFonts w:ascii="Arial" w:hAnsi="Arial" w:cs="Arial"/>
+                <w:sz w:val="22"/>
+                <w:szCs w:val="22"/>
+              </w:rPr>
+              <w:t>ultimo_convenio</w:t>
+            </w:r>
+            <w:r>
+              <w:rPr>
+                <w:rFonts w:ascii="Arial" w:hAnsi="Arial" w:cs="Arial"/>
+                <w:sz w:val="22"/>
+                <w:szCs w:val="22"/>
+              </w:rPr>
+              <w:t>_</w:t>
+            </w:r>
+            <w:r>
+              <w:rPr>
+                <w:rFonts w:ascii="Arial" w:hAnsi="Arial" w:cs="Arial"/>
+                <w:sz w:val="22"/>
+                <w:szCs w:val="22"/>
+              </w:rPr>
+              <w:t>almuerzo_domingo</w:t>
             </w:r>
             <w:proofErr w:type="spellEnd"/>
             <w:r>
@@ -3799,7 +4833,49 @@
                 <w:sz w:val="22"/>
                 <w:szCs w:val="22"/>
               </w:rPr>
-              <w:t>informe.aprobadas_merienda_domingo</w:t>
+              <w:t>informe.aprobadas</w:t>
+            </w:r>
+            <w:proofErr w:type="spellEnd"/>
+            <w:r>
+              <w:rPr>
+                <w:rFonts w:ascii="Arial" w:hAnsi="Arial" w:cs="Arial"/>
+                <w:sz w:val="22"/>
+                <w:szCs w:val="22"/>
+              </w:rPr>
+              <w:t>_</w:t>
+            </w:r>
+            <w:r>
+              <w:rPr>
+                <w:rFonts w:ascii="Arial" w:hAnsi="Arial" w:cs="Arial"/>
+                <w:sz w:val="22"/>
+                <w:szCs w:val="22"/>
+              </w:rPr>
+              <w:t xml:space="preserve"> </w:t>
+            </w:r>
+            <w:proofErr w:type="spellStart"/>
+            <w:r>
+              <w:rPr>
+                <w:rFonts w:ascii="Arial" w:hAnsi="Arial" w:cs="Arial"/>
+                <w:sz w:val="22"/>
+                <w:szCs w:val="22"/>
+              </w:rPr>
+              <w:t>ultimo_convenio</w:t>
+            </w:r>
+            <w:r>
+              <w:rPr>
+                <w:rFonts w:ascii="Arial" w:hAnsi="Arial" w:cs="Arial"/>
+                <w:sz w:val="22"/>
+                <w:szCs w:val="22"/>
+              </w:rPr>
+              <w:t>_</w:t>
+            </w:r>
+            <w:r>
+              <w:rPr>
+                <w:rFonts w:ascii="Arial" w:hAnsi="Arial" w:cs="Arial"/>
+                <w:sz w:val="22"/>
+                <w:szCs w:val="22"/>
+              </w:rPr>
+              <w:t>merienda_domingo</w:t>
             </w:r>
             <w:proofErr w:type="spellEnd"/>
             <w:r>
@@ -3843,7 +4919,51 @@
                 <w:sz w:val="22"/>
                 <w:szCs w:val="22"/>
               </w:rPr>
-              <w:t>informe.aprobadas_cena_domingo</w:t>
+              <w:t>informe.aprobadas</w:t>
+            </w:r>
+            <w:proofErr w:type="spellEnd"/>
+            <w:r>
+              <w:rPr>
+                <w:rFonts w:ascii="Arial" w:hAnsi="Arial" w:cs="Arial"/>
+                <w:sz w:val="22"/>
+                <w:szCs w:val="22"/>
+              </w:rPr>
+              <w:t>_</w:t>
+            </w:r>
+            <w:r>
+              <w:rPr>
+                <w:rFonts w:ascii="Arial" w:hAnsi="Arial" w:cs="Arial"/>
+                <w:sz w:val="22"/>
+                <w:szCs w:val="22"/>
+              </w:rPr>
+              <w:t xml:space="preserve"> </w:t>
+            </w:r>
+            <w:proofErr w:type="spellStart"/>
+            <w:r>
+              <w:rPr>
+                <w:rFonts w:ascii="Arial" w:hAnsi="Arial" w:cs="Arial"/>
+                <w:sz w:val="22"/>
+                <w:szCs w:val="22"/>
+              </w:rPr>
+              <w:t>ultimo_convenio</w:t>
+            </w:r>
+            <w:r>
+              <w:rPr>
+                <w:rFonts w:ascii="Arial" w:hAnsi="Arial" w:cs="Arial"/>
+                <w:sz w:val="22"/>
+                <w:szCs w:val="22"/>
+              </w:rPr>
+              <w:t>_</w:t>
+            </w:r>
+            <w:bookmarkStart w:id="0" w:name="_GoBack"/>
+            <w:bookmarkEnd w:id="0"/>
+            <w:r>
+              <w:rPr>
+                <w:rFonts w:ascii="Arial" w:hAnsi="Arial" w:cs="Arial"/>
+                <w:sz w:val="22"/>
+                <w:szCs w:val="22"/>
+              </w:rPr>
+              <w:t>cena_domingo</w:t>
             </w:r>
             <w:proofErr w:type="spellEnd"/>
             <w:r>
@@ -4383,6 +5503,7 @@
                 <w:sz w:val="22"/>
                 <w:szCs w:val="22"/>
               </w:rPr>
+              <w:lastRenderedPageBreak/>
               <w:t>4</w:t>
             </w:r>
           </w:p>
@@ -4784,7 +5905,6 @@
           <w:sz w:val="22"/>
           <w:szCs w:val="22"/>
         </w:rPr>
-        <w:lastRenderedPageBreak/>
         <w:t>Co</w:t>
       </w:r>
       <w:r>
@@ -5461,7 +6581,16 @@
           <w:sz w:val="22"/>
           <w:szCs w:val="22"/>
         </w:rPr>
-        <w:t>{{ informe</w:t>
+        <w:t xml:space="preserve">{{ </w:t>
+      </w:r>
+      <w:proofErr w:type="spellStart"/>
+      <w:r>
+        <w:rPr>
+          <w:rFonts w:ascii="Arial" w:hAnsi="Arial" w:cs="Arial"/>
+          <w:sz w:val="22"/>
+          <w:szCs w:val="22"/>
+        </w:rPr>
+        <w:t>informe</w:t>
       </w:r>
       <w:proofErr w:type="gramEnd"/>
       <w:r>
@@ -5480,8 +6609,7 @@
         </w:rPr>
         <w:t>_entidad</w:t>
       </w:r>
-      <w:bookmarkStart w:id="0" w:name="_GoBack"/>
-      <w:bookmarkEnd w:id="0"/>
+      <w:proofErr w:type="spellEnd"/>
       <w:r>
         <w:rPr>
           <w:rFonts w:ascii="Arial" w:hAnsi="Arial" w:cs="Arial"/>
@@ -5506,7 +6634,16 @@
           <w:sz w:val="22"/>
           <w:szCs w:val="22"/>
         </w:rPr>
-        <w:t xml:space="preserve"> }}" ratifica la voluntad de inscribirse en el Registro Voluntario de Simples Asociaciones de la Inspección General de Justicia o en el Registro correspondiente a su Jurisdicción conforme </w:t>
+        <w:t xml:space="preserve"> }}" ratifica la voluntad de inscribirse en el Registro Voluntario de </w:t>
+      </w:r>
+      <w:r>
+        <w:rPr>
+          <w:rFonts w:ascii="Arial" w:hAnsi="Arial" w:cs="Arial"/>
+          <w:sz w:val="22"/>
+          <w:szCs w:val="22"/>
+        </w:rPr>
+        <w:lastRenderedPageBreak/>
+        <w:t xml:space="preserve">Simples Asociaciones de la Inspección General de Justicia o en el Registro correspondiente a su Jurisdicción conforme </w:t>
       </w:r>
       <w:r>
         <w:rPr>
@@ -5846,16 +6983,7 @@
           <w:sz w:val="22"/>
           <w:szCs w:val="22"/>
         </w:rPr>
-        <w:t xml:space="preserve"> }}" al Programa “Alimentar Comunidad” con el fin de fortalecer la tarea realizada a favor de las familias en situación de vulnerabilidad. La población destinataria se </w:t>
-      </w:r>
-      <w:r>
-        <w:rPr>
-          <w:rFonts w:ascii="Arial" w:hAnsi="Arial" w:cs="Arial"/>
-          <w:sz w:val="22"/>
-          <w:szCs w:val="22"/>
-        </w:rPr>
-        <w:lastRenderedPageBreak/>
-        <w:t xml:space="preserve">encuentra ubicada en el Partido/Departamento de </w:t>
+        <w:t xml:space="preserve"> }}" al Programa “Alimentar Comunidad” con el fin de fortalecer la tarea realizada a favor de las familias en situación de vulnerabilidad. La población destinataria se encuentra ubicada en el Partido/Departamento de </w:t>
       </w:r>
       <w:proofErr w:type="gramStart"/>
       <w:r>
@@ -7196,6 +8324,7 @@
                 <w:sz w:val="22"/>
                 <w:szCs w:val="22"/>
               </w:rPr>
+              <w:lastRenderedPageBreak/>
               <w:t>Sábado</w:t>
             </w:r>
           </w:p>
@@ -7718,7 +8847,6 @@
                 <w:sz w:val="22"/>
                 <w:szCs w:val="22"/>
               </w:rPr>
-              <w:lastRenderedPageBreak/>
               <w:t>Se aclara que el objetivo del Formulario de Visita de Seguimiento, incorporado en las presentes actuaciones, es verificar in situ que el espacio continúa en funcionamiento y brindando asistencia alimentaria a la población objetivo del comedor/merendero en cuestión. Asimismo, se deja constancia que la información allí consignada no constituye el único insumo considerado para determinar la continuidad del financiamiento solicitado ni para evaluar las cantidades a renovar.</w:t>
             </w:r>
           </w:p>
@@ -7897,6 +9025,7 @@
           <w:sz w:val="22"/>
           <w:szCs w:val="22"/>
         </w:rPr>
+        <w:lastRenderedPageBreak/>
         <w:t>Por los fundamentos expuestos y conforme a los lineamientos técnicos y programáticos del Programa, se considera procedente la continuidad del financiamiento solicitado, por un período de seis (6) meses, contados a partir de la primera acreditación correspondiente al nuevo convenio.</w:t>
       </w:r>
     </w:p>
@@ -8040,7 +9169,7 @@
         <w:szCs w:val="22"/>
         <w:lang w:val="es-ES"/>
       </w:rPr>
-      <w:t>6</w:t>
+      <w:t>7</w:t>
     </w:r>
     <w:r>
       <w:rPr>
@@ -8091,7 +9220,7 @@
         <w:szCs w:val="22"/>
         <w:lang w:val="es-ES"/>
       </w:rPr>
-      <w:t>6</w:t>
+      <w:t>7</w:t>
     </w:r>
     <w:r>
       <w:rPr>
@@ -9410,7 +10539,7 @@
 </file>
 
 <file path=customXml/itemProps1.xml><?xml version="1.0" encoding="utf-8"?>
-<ds:datastoreItem xmlns:ds="http://schemas.openxmlformats.org/officeDocument/2006/customXml" ds:itemID="{4B9AE10B-4349-45D5-A54C-D576B9B3F676}">
+<ds:datastoreItem xmlns:ds="http://schemas.openxmlformats.org/officeDocument/2006/customXml" ds:itemID="{1A33437E-5387-45C2-8C5E-1F6555A85F7E}">
   <ds:schemaRefs>
     <ds:schemaRef ds:uri="http://schemas.openxmlformats.org/officeDocument/2006/bibliography"/>
   </ds:schemaRefs>

</xml_diff>